<commit_message>
Update paper and render
</commit_message>
<xml_diff>
--- a/public/index.docx
+++ b/public/index.docx
@@ -115,7 +115,7 @@
         <w:pStyle w:val="Date"/>
       </w:pPr>
       <w:r>
-        <w:t xml:space="preserve">2024-07-11</w:t>
+        <w:t xml:space="preserve">2024-07-24</w:t>
       </w:r>
     </w:p>
     <w:p>
@@ -278,7 +278,7 @@
       </w:r>
     </w:p>
     <w:bookmarkEnd w:id="21"/>
-    <w:bookmarkStart w:id="42" w:name="results"/>
+    <w:bookmarkStart w:id="41" w:name="results"/>
     <w:p>
       <w:pPr>
         <w:pStyle w:val="Heading2"/>
@@ -287,7 +287,7 @@
         <w:t xml:space="preserve">3 Results</w:t>
       </w:r>
     </w:p>
-    <w:bookmarkStart w:id="27" w:name="isolating-the-neurovascular-unit"/>
+    <w:bookmarkStart w:id="26" w:name="isolating-the-neurovascular-unit"/>
     <w:p>
       <w:pPr>
         <w:pStyle w:val="Heading3"/>
@@ -310,13 +310,12 @@
       <w:tr>
         <w:tc>
           <w:tcPr/>
-          <w:bookmarkStart w:id="26" w:name="fig-method"/>
+          <w:bookmarkStart w:id="25" w:name="fig-method"/>
           <w:p>
             <w:pPr>
               <w:pStyle w:val="Compact"/>
               <w:jc w:val="center"/>
             </w:pPr>
-            <w:bookmarkStart w:id="25" w:name="fig-method"/>
             <w:r>
               <w:drawing>
                 <wp:inline>
@@ -359,7 +358,6 @@
                 </wp:inline>
               </w:drawing>
             </w:r>
-            <w:bookmarkEnd w:id="25"/>
           </w:p>
           <w:p>
             <w:pPr>
@@ -371,10 +369,10 @@
               <w:pStyle w:val="ImageCaption"/>
             </w:pPr>
             <w:r>
-              <w:t xml:space="preserve">Figure 1</w:t>
-            </w:r>
-          </w:p>
-          <w:bookmarkEnd w:id="26"/>
+              <w:t xml:space="preserve">Figure 1: (A) Neurovascular unit isolation method. (B)</w:t>
+            </w:r>
+          </w:p>
+          <w:bookmarkEnd w:id="25"/>
         </w:tc>
       </w:tr>
     </w:tbl>
@@ -426,8 +424,20 @@
         <w:t xml:space="preserve">Celltype annotation?</w:t>
       </w:r>
     </w:p>
-    <w:bookmarkEnd w:id="27"/>
-    <w:bookmarkStart w:id="33" w:name="risk-section-summary"/>
+    <w:p>
+      <w:pPr>
+        <w:numPr>
+          <w:ilvl w:val="0"/>
+          <w:numId w:val="1002"/>
+        </w:numPr>
+        <w:pStyle w:val="Compact"/>
+      </w:pPr>
+      <w:r>
+        <w:t xml:space="preserve">Compare method directly to Yang atlas paper</w:t>
+      </w:r>
+    </w:p>
+    <w:bookmarkEnd w:id="26"/>
+    <w:bookmarkStart w:id="31" w:name="risk-section-summary"/>
     <w:p>
       <w:pPr>
         <w:pStyle w:val="Heading3"/>
@@ -474,30 +484,29 @@
       <w:tr>
         <w:tc>
           <w:tcPr/>
-          <w:bookmarkStart w:id="32" w:name="fig-risk"/>
+          <w:bookmarkStart w:id="30" w:name="fig-risk"/>
           <w:p>
             <w:pPr>
               <w:pStyle w:val="Compact"/>
               <w:jc w:val="center"/>
             </w:pPr>
-            <w:bookmarkStart w:id="31" w:name="fig-risk"/>
             <w:r>
               <w:drawing>
                 <wp:inline>
                   <wp:extent cx="5334000" cy="8001000"/>
                   <wp:effectExtent b="0" l="0" r="0" t="0"/>
-                  <wp:docPr descr="" title="" id="29" name="Picture"/>
+                  <wp:docPr descr="" title="" id="28" name="Picture"/>
                   <a:graphic>
                     <a:graphicData uri="http://schemas.openxmlformats.org/drawingml/2006/picture">
                       <pic:pic>
                         <pic:nvPicPr>
-                          <pic:cNvPr descr="05_figures/990_shared_figures/003_final_figures/figure2.png" id="30" name="Picture"/>
+                          <pic:cNvPr descr="05_figures/990_shared_figures/003_final_figures/figure2.png" id="29" name="Picture"/>
                           <pic:cNvPicPr>
                             <a:picLocks noChangeArrowheads="1" noChangeAspect="1"/>
                           </pic:cNvPicPr>
                         </pic:nvPicPr>
                         <pic:blipFill>
-                          <a:blip r:embed="rId28"/>
+                          <a:blip r:embed="rId27"/>
                           <a:stretch>
                             <a:fillRect/>
                           </a:stretch>
@@ -523,7 +532,6 @@
                 </wp:inline>
               </w:drawing>
             </w:r>
-            <w:bookmarkEnd w:id="31"/>
           </w:p>
           <w:p>
             <w:pPr>
@@ -535,10 +543,10 @@
               <w:pStyle w:val="ImageCaption"/>
             </w:pPr>
             <w:r>
-              <w:t xml:space="preserve">Figure 2</w:t>
-            </w:r>
-          </w:p>
-          <w:bookmarkEnd w:id="32"/>
+              <w:t xml:space="preserve">Figure 2: (A) figure legend stuff</w:t>
+            </w:r>
+          </w:p>
+          <w:bookmarkEnd w:id="30"/>
         </w:tc>
       </w:tr>
     </w:tbl>
@@ -584,8 +592,8 @@
         <w:t xml:space="preserve">GO terms: running GO on the sig magma genes shows amyloid pathways in all three celltypes and regulation of t-cells in microglia/perictye2</w:t>
       </w:r>
     </w:p>
-    <w:bookmarkEnd w:id="33"/>
-    <w:bookmarkStart w:id="34" w:name="X7415902016e3d36aeacff725970b276af9e1b06"/>
+    <w:bookmarkEnd w:id="31"/>
+    <w:bookmarkStart w:id="32" w:name="X7415902016e3d36aeacff725970b276af9e1b06"/>
     <w:p>
       <w:pPr>
         <w:pStyle w:val="Heading3"/>
@@ -611,11 +619,17 @@
         <w:t xml:space="preserve"> </w:t>
       </w:r>
       <w:r>
-        <w:t xml:space="preserve">Our analysis identified significant risk associations in three specific cell types: microglia-A, pericyte-2, and perivascular-FB-2.</w:t>
+        <w:t xml:space="preserve">Our analysis in the high-level celltypes identified significant risk associations after multiple testing correction in four celltypes: fibroblasts, pericytes, microglia and T-cells.</w:t>
+      </w:r>
+      <w:r>
+        <w:t xml:space="preserve"> </w:t>
+      </w:r>
+      <w:r>
+        <w:t xml:space="preserve">When looking at more details cell sub-types we identify activated microglia (microglia-A), pericyte-2, and perivascular-FB-2 being significantly associated with disease risk.</w:t>
       </w:r>
     </w:p>
-    <w:bookmarkEnd w:id="34"/>
-    <w:bookmarkStart w:id="40" w:name="magma-analysis"/>
+    <w:bookmarkEnd w:id="32"/>
+    <w:bookmarkStart w:id="39" w:name="magma-analysis"/>
     <w:p>
       <w:pPr>
         <w:pStyle w:val="Heading3"/>
@@ -638,11 +652,49 @@
         <w:t xml:space="preserve"> </w:t>
       </w:r>
       <w:r>
-        <w:t xml:space="preserve">The results revealed significant associations for activated microglia (microglia-A), pericyte-2, and perivascular-FB-2.</w:t>
+        <w:t xml:space="preserve">We subset to control samples and identified celltype-specific marker genes using</w:t>
       </w:r>
       <w:r>
         <w:t xml:space="preserve"> </w:t>
       </w:r>
+      <w:r>
+        <w:rPr>
+          <w:rStyle w:val="VerbatimChar"/>
+        </w:rPr>
+        <w:t xml:space="preserve">FindAllMarkers</w:t>
+      </w:r>
+      <w:r>
+        <w:t xml:space="preserve"> </w:t>
+      </w:r>
+      <w:r>
+        <w:t xml:space="preserve">from the Seurat package.</w:t>
+      </w:r>
+      <w:r>
+        <w:t xml:space="preserve">(Hao et al. 2023a)</w:t>
+      </w:r>
+      <w:r>
+        <w:t xml:space="preserve"> </w:t>
+      </w:r>
+      <w:r>
+        <w:t xml:space="preserve">Only genes that are detected in a minimum of 25% of cells in either of the two populations are considered and a minimum log fold change of 0.01 was used.</w:t>
+      </w:r>
+      <w:r>
+        <w:t xml:space="preserve"> </w:t>
+      </w:r>
+      <w:r>
+        <w:t xml:space="preserve">This function was used to apply a Wilcoxon Rank Sum test to compare each cluster against all other clusters identifying differentially expressed gene.</w:t>
+      </w:r>
+      <w:r>
+        <w:t xml:space="preserve"> </w:t>
+      </w:r>
+      <w:r>
+        <w:t xml:space="preserve">From this list of genes, the top ten percent of the total number of genes in the dataset which had the lowest p-values were selected as the celltype specific genes.</w:t>
+      </w:r>
+    </w:p>
+    <w:p>
+      <w:pPr>
+        <w:pStyle w:val="BodyText"/>
+      </w:pPr>
       <w:r>
         <w:t xml:space="preserve">Microglia-A, which play a crucial role in immune response within the brain, exhibited a pronounced association with AD risk.</w:t>
       </w:r>
@@ -659,7 +711,7 @@
         <w:t xml:space="preserve">Similarly, perivascular-FB-2, essential for the structural integrity of the blood-brain barrier and extracellular matrix composition, were identified as significantly associated with AD risk.</w:t>
       </w:r>
     </w:p>
-    <w:bookmarkStart w:id="35" w:name="conditional-analysis"/>
+    <w:bookmarkStart w:id="33" w:name="conditional-analysis"/>
     <w:p>
       <w:pPr>
         <w:pStyle w:val="Heading4"/>
@@ -673,17 +725,17 @@
         <w:pStyle w:val="FirstParagraph"/>
       </w:pPr>
       <w:r>
-        <w:t xml:space="preserve">We conducted conditional analysis to assess the independence of the risk signals.</w:t>
+        <w:t xml:space="preserve">We conducted conditional analysis to assess the independence of the risk signals from each celltype.</w:t>
       </w:r>
       <w:r>
         <w:t xml:space="preserve"> </w:t>
       </w:r>
       <w:r>
-        <w:t xml:space="preserve">The results showed significant enrichment for each of the three cell types even when conditioned on the other two cell types, indicating that the observed signals are unique and not confounded by the other cell types.</w:t>
+        <w:t xml:space="preserve">The results showed significant enrichment for each of the three cell types even when conditioned on the other two cell types, indicating that the observed signals are unique and not confounded by the other cell types.&lt;NOTE: refer to figure panel of conditional analysis here&gt;</w:t>
       </w:r>
     </w:p>
-    <w:bookmarkEnd w:id="35"/>
-    <w:bookmarkStart w:id="36" w:name="gene-ontology-go-enrichment-analysis"/>
+    <w:bookmarkEnd w:id="33"/>
+    <w:bookmarkStart w:id="34" w:name="gene-ontology-go-enrichment-analysis"/>
     <w:p>
       <w:pPr>
         <w:pStyle w:val="Heading4"/>
@@ -703,7 +755,7 @@
         <w:t xml:space="preserve"> </w:t>
       </w:r>
       <w:r>
-        <w:t xml:space="preserve">The GO analysis revealed several enriched pathways, prominently featuring amyloid-related processes.</w:t>
+        <w:t xml:space="preserve">The GO analysis revealed several enriched pathways, prominently featuring several amyloid-related processes.</w:t>
       </w:r>
       <w:r>
         <w:t xml:space="preserve"> </w:t>
@@ -721,11 +773,11 @@
         <w:t xml:space="preserve"> </w:t>
       </w:r>
       <w:r>
-        <w:t xml:space="preserve">Additionally, for microglia-A and pericyte-2 cell types, significant GO terms related to T-cell and lymphocyte regulation were identified, suggesting an immune regulatory component in AD risk.</w:t>
+        <w:t xml:space="preserve">Additionally, for microglia-A and pericyte-2 cell types, significant GO terms related to T-cell and lymphocyte regulation were identified, suggesting an immune regulatory component in AD risk, especially given the significant risk association of T-cells in the level 1 analysis.</w:t>
       </w:r>
     </w:p>
-    <w:bookmarkEnd w:id="36"/>
-    <w:bookmarkStart w:id="37" w:name="protein-protein-interaction-ppi-networks"/>
+    <w:bookmarkEnd w:id="34"/>
+    <w:bookmarkStart w:id="35" w:name="protein-protein-interaction-ppi-networks"/>
     <w:p>
       <w:pPr>
         <w:pStyle w:val="Heading4"/>
@@ -745,7 +797,13 @@
         <w:t xml:space="preserve"> </w:t>
       </w:r>
       <w:r>
-        <w:t xml:space="preserve">The PPI networks were significant, and subsequent Louvain clustering of these networks revealed modules associated with amyloid-related processes across all three cell types.</w:t>
+        <w:t xml:space="preserve">The PPI networks all had significantly more interacting proteins then one would expect by change.</w:t>
+      </w:r>
+      <w:r>
+        <w:t xml:space="preserve"> </w:t>
+      </w:r>
+      <w:r>
+        <w:t xml:space="preserve">Subsequent Louvain clustering of these networks revealed modules associated with amyloid-related processes (via GO enrichment analysis) across all three cell types.</w:t>
       </w:r>
       <w:r>
         <w:t xml:space="preserve"> </w:t>
@@ -754,8 +812,8 @@
         <w:t xml:space="preserve">This suggests a coordinated risk association involving amyloid processing among microglia-A, pericyte-2, and perivascular-FB-2.</w:t>
       </w:r>
     </w:p>
-    <w:bookmarkEnd w:id="37"/>
-    <w:bookmarkStart w:id="38" w:name="mouse-ontology-data-analysis"/>
+    <w:bookmarkEnd w:id="35"/>
+    <w:bookmarkStart w:id="36" w:name="mouse-ontology-data-analysis"/>
     <w:p>
       <w:pPr>
         <w:pStyle w:val="Heading4"/>
@@ -775,13 +833,19 @@
         <w:t xml:space="preserve"> </w:t>
       </w:r>
       <w:r>
-        <w:t xml:space="preserve">For microglia-A, significant associations were found with abnormal cell chemotaxis and hematoma.</w:t>
+        <w:t xml:space="preserve">We subset the database to terms with more than 10 and less than 200 genes and look for more overlap in a term than we would expect by chance.</w:t>
       </w:r>
       <w:r>
         <w:t xml:space="preserve"> </w:t>
       </w:r>
       <w:r>
-        <w:t xml:space="preserve">pericyte-2 showed significant associations with amyloidosis and tau protein deposits.</w:t>
+        <w:t xml:space="preserve">For microglia-A, significant associations were found with the abnormal cell chemotaxis and hematoma terms.</w:t>
+      </w:r>
+      <w:r>
+        <w:t xml:space="preserve"> </w:t>
+      </w:r>
+      <w:r>
+        <w:t xml:space="preserve">Pericyte-2 showed significant associations with amyloidosis and tau protein deposits.</w:t>
       </w:r>
       <w:r>
         <w:t xml:space="preserve"> </w:t>
@@ -790,14 +854,267 @@
         <w:t xml:space="preserve">However, no significant associations were identified for perivascular-FB-2.</w:t>
       </w:r>
     </w:p>
-    <w:bookmarkEnd w:id="38"/>
-    <w:bookmarkStart w:id="39" w:name="interpretation"/>
+    <w:bookmarkEnd w:id="36"/>
+    <w:bookmarkStart w:id="37" w:name="cell-cell-communication"/>
     <w:p>
       <w:pPr>
         <w:pStyle w:val="Heading4"/>
       </w:pPr>
       <w:r>
-        <w:t xml:space="preserve">3.4.5 Interpretation</w:t>
+        <w:t xml:space="preserve">3.4.5 Cell-cell communication</w:t>
+      </w:r>
+    </w:p>
+    <w:p>
+      <w:pPr>
+        <w:pStyle w:val="FirstParagraph"/>
+      </w:pPr>
+      <w:r>
+        <w:t xml:space="preserve">To investigate the communication between these three celltypes we utilised</w:t>
+      </w:r>
+      <w:r>
+        <w:t xml:space="preserve"> </w:t>
+      </w:r>
+      <w:r>
+        <w:rPr>
+          <w:rStyle w:val="VerbatimChar"/>
+        </w:rPr>
+        <w:t xml:space="preserve">CellChat</w:t>
+      </w:r>
+      <w:r>
+        <w:t xml:space="preserve"> </w:t>
+      </w:r>
+      <w:r>
+        <w:t xml:space="preserve">and compared cases and controls.</w:t>
+      </w:r>
+      <w:r>
+        <w:t xml:space="preserve">(Jin 2024)</w:t>
+      </w:r>
+      <w:r>
+        <w:t xml:space="preserve"> </w:t>
+      </w:r>
+      <w:r>
+        <w:t xml:space="preserve">We find communication in pericyte-2 and microglia-A via Transforming Growth Factor</w:t>
+      </w:r>
+      <w:r>
+        <w:t xml:space="preserve"> </w:t>
+      </w:r>
+      <m:oMath>
+        <m:r>
+          <m:t>β</m:t>
+        </m:r>
+      </m:oMath>
+      <w:r>
+        <w:t xml:space="preserve"> </w:t>
+      </w:r>
+      <w:r>
+        <w:t xml:space="preserve">1 (TGF$</w:t>
+      </w:r>
+      <m:oMath>
+        <m:r>
+          <m:t>1</m:t>
+        </m:r>
+        <m:r>
+          <m:rPr>
+            <m:sty m:val="p"/>
+          </m:rPr>
+          <m:t>)</m:t>
+        </m:r>
+        <m:r>
+          <m:t>a</m:t>
+        </m:r>
+        <m:r>
+          <m:t>s</m:t>
+        </m:r>
+        <m:r>
+          <m:t>a</m:t>
+        </m:r>
+        <m:r>
+          <m:t>l</m:t>
+        </m:r>
+        <m:r>
+          <m:t>i</m:t>
+        </m:r>
+        <m:r>
+          <m:t>g</m:t>
+        </m:r>
+        <m:r>
+          <m:t>a</m:t>
+        </m:r>
+        <m:r>
+          <m:t>n</m:t>
+        </m:r>
+        <m:r>
+          <m:t>d</m:t>
+        </m:r>
+        <m:r>
+          <m:t>i</m:t>
+        </m:r>
+        <m:r>
+          <m:t>n</m:t>
+        </m:r>
+        <m:r>
+          <m:t>p</m:t>
+        </m:r>
+        <m:r>
+          <m:t>e</m:t>
+        </m:r>
+        <m:r>
+          <m:t>r</m:t>
+        </m:r>
+        <m:r>
+          <m:t>i</m:t>
+        </m:r>
+        <m:r>
+          <m:t>c</m:t>
+        </m:r>
+        <m:r>
+          <m:t>y</m:t>
+        </m:r>
+        <m:r>
+          <m:t>t</m:t>
+        </m:r>
+        <m:r>
+          <m:t>e</m:t>
+        </m:r>
+        <m:r>
+          <m:rPr>
+            <m:sty m:val="p"/>
+          </m:rPr>
+          <m:t>−</m:t>
+        </m:r>
+        <m:r>
+          <m:t>2</m:t>
+        </m:r>
+        <m:r>
+          <m:t>t</m:t>
+        </m:r>
+        <m:r>
+          <m:t>o</m:t>
+        </m:r>
+        <m:r>
+          <m:t>T</m:t>
+        </m:r>
+        <m:r>
+          <m:t>G</m:t>
+        </m:r>
+        <m:r>
+          <m:t>F</m:t>
+        </m:r>
+      </m:oMath>
+      <w:r>
+        <w:t xml:space="preserve">$ Receptor (TGF</w:t>
+      </w:r>
+      <m:oMath>
+        <m:r>
+          <m:t>β</m:t>
+        </m:r>
+      </m:oMath>
+      <w:r>
+        <w:t xml:space="preserve">R) 1/2 and Activin A Receptor Type 1 (ACVR1) in microglia-A for cases but not controls, suggesting more activation of microglia by pericytes.&lt;NOTE: refs needed&gt;</w:t>
+      </w:r>
+    </w:p>
+    <w:p>
+      <w:pPr>
+        <w:numPr>
+          <w:ilvl w:val="0"/>
+          <w:numId w:val="1005"/>
+        </w:numPr>
+        <w:pStyle w:val="Compact"/>
+      </w:pPr>
+      <w:r>
+        <w:t xml:space="preserve">NOTES on cellchat ligand receptor pairs:</w:t>
+      </w:r>
+    </w:p>
+    <w:p>
+      <w:pPr>
+        <w:numPr>
+          <w:ilvl w:val="0"/>
+          <w:numId w:val="1005"/>
+        </w:numPr>
+        <w:pStyle w:val="Compact"/>
+      </w:pPr>
+      <w:r>
+        <w:t xml:space="preserve">Pericyte-2 -&gt; Microglia-A (all in cases but not controls):</w:t>
+      </w:r>
+      <w:r>
+        <w:t xml:space="preserve"> </w:t>
+      </w:r>
+      <w:r>
+        <w:t xml:space="preserve">- PTN (Pleiotrophin) -&gt; NCL (Nucleolin) - roles in neuroprotection, neuronal growth and repair - modulating microglia survival/activation?</w:t>
+      </w:r>
+      <w:r>
+        <w:t xml:space="preserve"> </w:t>
+      </w:r>
+      <w:r>
+        <w:t xml:space="preserve">- IL34 -&gt; CSF1R (Colony Stimulating Factor 1 receptor) - similarly likely activating microglia more</w:t>
+      </w:r>
+      <w:r>
+        <w:t xml:space="preserve"> </w:t>
+      </w:r>
+      <w:r>
+        <w:t xml:space="preserve">- BMP6 (Bone morphogenetic protein 6) -&gt; BMPR1A/BMPR2/ACVR1 - again development/activation</w:t>
+      </w:r>
+    </w:p>
+    <w:p>
+      <w:pPr>
+        <w:numPr>
+          <w:ilvl w:val="0"/>
+          <w:numId w:val="1005"/>
+        </w:numPr>
+        <w:pStyle w:val="Compact"/>
+      </w:pPr>
+      <w:r>
+        <w:t xml:space="preserve">Microglia-A -&gt; Pericyte-2 (most present in both case and control)</w:t>
+      </w:r>
+      <w:r>
+        <w:t xml:space="preserve"> </w:t>
+      </w:r>
+      <w:r>
+        <w:t xml:space="preserve">- WNT5A -&gt; MCAM</w:t>
+      </w:r>
+      <w:r>
+        <w:t xml:space="preserve"> </w:t>
+      </w:r>
+      <w:r>
+        <w:t xml:space="preserve">- TGFB1 -&gt; TGFRB1/2 + ACVR1 (</w:t>
+      </w:r>
+      <w:r>
+        <w:rPr>
+          <w:bCs/>
+          <w:b/>
+        </w:rPr>
+        <w:t xml:space="preserve">cases only</w:t>
+      </w:r>
+      <w:r>
+        <w:t xml:space="preserve">)</w:t>
+      </w:r>
+      <w:r>
+        <w:t xml:space="preserve"> </w:t>
+      </w:r>
+      <w:r>
+        <w:t xml:space="preserve">- SPP1 -&gt; CD44 + ITGAV + ITGB5 + ITGB1</w:t>
+      </w:r>
+      <w:r>
+        <w:t xml:space="preserve"> </w:t>
+      </w:r>
+      <w:r>
+        <w:t xml:space="preserve">- PDGFB -&gt; PDGFRB</w:t>
+      </w:r>
+      <w:r>
+        <w:t xml:space="preserve"> </w:t>
+      </w:r>
+      <w:r>
+        <w:t xml:space="preserve">-</w:t>
+      </w:r>
+    </w:p>
+    <w:bookmarkEnd w:id="37"/>
+    <w:bookmarkStart w:id="38" w:name="interpretation"/>
+    <w:p>
+      <w:pPr>
+        <w:pStyle w:val="Heading4"/>
+      </w:pPr>
+      <w:r>
+        <w:t xml:space="preserve">3.4.6 Interpretation</w:t>
       </w:r>
     </w:p>
     <w:p>
@@ -840,30 +1157,9 @@
         <w:t xml:space="preserve">These findings provide new insights into potential cellular targets for therapeutic intervention in Alzheimer’s disease.</w:t>
       </w:r>
     </w:p>
-    <w:p>
-      <w:r>
-        <w:pict>
-          <v:rect style="width:0;height:1.5pt" o:hralign="center" o:hrstd="t" o:hr="t"/>
-        </w:pict>
-      </w:r>
-    </w:p>
-    <w:p>
-      <w:pPr>
-        <w:pStyle w:val="FirstParagraph"/>
-      </w:pPr>
-      <w:r>
-        <w:t xml:space="preserve">This version is more in line with the conventions of scientific writing, avoiding bullet points and providing a more continuous narrative.</w:t>
-      </w:r>
-      <w:r>
-        <w:t xml:space="preserve"> </w:t>
-      </w:r>
-      <w:r>
-        <w:t xml:space="preserve">Adjust the specific details and gene lists as needed based on your actual data.</w:t>
-      </w:r>
-    </w:p>
+    <w:bookmarkEnd w:id="38"/>
     <w:bookmarkEnd w:id="39"/>
-    <w:bookmarkEnd w:id="40"/>
-    <w:bookmarkStart w:id="41" w:name="degs"/>
+    <w:bookmarkStart w:id="40" w:name="degs"/>
     <w:p>
       <w:pPr>
         <w:pStyle w:val="Heading3"/>
@@ -876,7 +1172,7 @@
       <w:pPr>
         <w:numPr>
           <w:ilvl w:val="0"/>
-          <w:numId w:val="1005"/>
+          <w:numId w:val="1006"/>
         </w:numPr>
         <w:pStyle w:val="Compact"/>
       </w:pPr>
@@ -884,9 +1180,9 @@
         <w:t xml:space="preserve">ex-neuron 5 - interesting DEGs and sig proportion difference</w:t>
       </w:r>
     </w:p>
+    <w:bookmarkEnd w:id="40"/>
     <w:bookmarkEnd w:id="41"/>
-    <w:bookmarkEnd w:id="42"/>
-    <w:bookmarkStart w:id="43" w:name="discussion"/>
+    <w:bookmarkStart w:id="42" w:name="discussion"/>
     <w:p>
       <w:pPr>
         <w:pStyle w:val="Heading2"/>
@@ -895,8 +1191,8 @@
         <w:t xml:space="preserve">4 Discussion</w:t>
       </w:r>
     </w:p>
-    <w:bookmarkEnd w:id="43"/>
-    <w:bookmarkStart w:id="44" w:name="acknowledgments"/>
+    <w:bookmarkEnd w:id="42"/>
+    <w:bookmarkStart w:id="43" w:name="acknowledgments"/>
     <w:p>
       <w:pPr>
         <w:pStyle w:val="Heading2"/>
@@ -905,8 +1201,8 @@
         <w:t xml:space="preserve">5 Acknowledgments</w:t>
       </w:r>
     </w:p>
-    <w:bookmarkEnd w:id="44"/>
-    <w:bookmarkStart w:id="45" w:name="author-contributions"/>
+    <w:bookmarkEnd w:id="43"/>
+    <w:bookmarkStart w:id="44" w:name="author-contributions"/>
     <w:p>
       <w:pPr>
         <w:pStyle w:val="Heading2"/>
@@ -915,8 +1211,8 @@
         <w:t xml:space="preserve">6 Author contributions</w:t>
       </w:r>
     </w:p>
-    <w:bookmarkEnd w:id="45"/>
-    <w:bookmarkStart w:id="46" w:name="declaration-of-interests"/>
+    <w:bookmarkEnd w:id="44"/>
+    <w:bookmarkStart w:id="45" w:name="declaration-of-interests"/>
     <w:p>
       <w:pPr>
         <w:pStyle w:val="Heading2"/>
@@ -925,8 +1221,8 @@
         <w:t xml:space="preserve">7 Declaration of interests</w:t>
       </w:r>
     </w:p>
-    <w:bookmarkEnd w:id="46"/>
-    <w:bookmarkStart w:id="47" w:name="figure-titles-and-legends"/>
+    <w:bookmarkEnd w:id="45"/>
+    <w:bookmarkStart w:id="46" w:name="figure-titles-and-legends"/>
     <w:p>
       <w:pPr>
         <w:pStyle w:val="Heading2"/>
@@ -935,8 +1231,8 @@
         <w:t xml:space="preserve">8 Figure titles and legends</w:t>
       </w:r>
     </w:p>
-    <w:bookmarkEnd w:id="47"/>
-    <w:bookmarkStart w:id="48" w:name="tables-with-title-and-legends"/>
+    <w:bookmarkEnd w:id="46"/>
+    <w:bookmarkStart w:id="47" w:name="tables-with-title-and-legends"/>
     <w:p>
       <w:pPr>
         <w:pStyle w:val="Heading2"/>
@@ -945,7 +1241,7 @@
         <w:t xml:space="preserve">9 Tables with title and legends</w:t>
       </w:r>
     </w:p>
-    <w:bookmarkEnd w:id="48"/>
+    <w:bookmarkEnd w:id="47"/>
     <w:bookmarkStart w:id="65" w:name="star-methods"/>
     <w:p>
       <w:pPr>
@@ -965,7 +1261,7 @@
       <w:r>
         <w:t xml:space="preserve"> </w:t>
       </w:r>
-      <w:hyperlink r:id="rId49">
+      <w:hyperlink r:id="rId48">
         <w:r>
           <w:rPr>
             <w:rStyle w:val="Hyperlink"/>
@@ -984,7 +1280,7 @@
       <w:r>
         <w:t xml:space="preserve"> </w:t>
       </w:r>
-      <w:hyperlink r:id="rId50">
+      <w:hyperlink r:id="rId49">
         <w:r>
           <w:rPr>
             <w:rStyle w:val="Hyperlink"/>
@@ -997,7 +1293,7 @@
       <w:pPr>
         <w:numPr>
           <w:ilvl w:val="0"/>
-          <w:numId w:val="1006"/>
+          <w:numId w:val="1007"/>
         </w:numPr>
         <w:pStyle w:val="Compact"/>
       </w:pPr>
@@ -1009,7 +1305,7 @@
       <w:pPr>
         <w:numPr>
           <w:ilvl w:val="0"/>
-          <w:numId w:val="1006"/>
+          <w:numId w:val="1007"/>
         </w:numPr>
         <w:pStyle w:val="Compact"/>
       </w:pPr>
@@ -1026,6 +1322,955 @@
         <w:t xml:space="preserve">10.1 Key resoures table</w:t>
       </w:r>
     </w:p>
+    <w:tbl>
+      <w:tblPr>
+        <w:tblStyle w:val="Table"/>
+        <w:tblW w:type="pct" w:w="5000"/>
+        <w:tblLook w:firstRow="0" w:lastRow="0" w:firstColumn="0" w:lastColumn="0" w:noHBand="0" w:noVBand="0" w:val="0000"/>
+        <w:jc w:val="start"/>
+        <w:tblLayout w:type="fixed"/>
+      </w:tblPr>
+      <w:tblGrid>
+        <w:gridCol w:w="7920"/>
+      </w:tblGrid>
+      <w:tr>
+        <w:tc>
+          <w:tcPr/>
+          <w:bookmarkStart w:id="50" w:name="tbl-key-resources"/>
+          <w:p>
+            <w:pPr>
+              <w:jc w:val="center"/>
+            </w:pPr>
+            <w:pPr>
+              <w:jc w:val="start"/>
+              <w:spacing w:before="200"/>
+              <w:pStyle w:val="ImageCaption"/>
+            </w:pPr>
+            <w:r>
+              <w:t xml:space="preserve">Table 1: Key resources table</w:t>
+            </w:r>
+          </w:p>
+          <w:tbl xmlns:w="http://schemas.openxmlformats.org/wordprocessingml/2006/main" xmlns:wp="http://schemas.openxmlformats.org/drawingml/2006/wordprocessingDrawing" xmlns:r="http://schemas.openxmlformats.org/officeDocument/2006/relationships" xmlns:w14="http://schemas.microsoft.com/office/word/2010/wordml">
+            <w:tblPr>
+              <w:tblCellMar>
+                <w:top w:w="0" w:type="dxa"/>
+                <w:bottom w:w="0" w:type="dxa"/>
+                <w:start w:w="60" w:type="dxa"/>
+                <w:end w:w="60" w:type="dxa"/>
+              </w:tblCellMar>
+              <w:tblW w:type="auto" w:w="0"/>
+              <w:tblLook w:firstRow="0" w:lastRow="0" w:firstColumn="0" w:lastColumn="0" w:noHBand="0" w:noVBand="0"/>
+              <w:jc w:val="center"/>
+            </w:tblPr>
+            <w:tr>
+              <w:trPr>
+                <w:cantSplit/>
+                <w:tblHeader/>
+              </w:trPr>
+              <w:tc>
+                <w:tcPr>
+                  <w:tcBorders>
+                    <w:top w:val="single" w:sz="16" w:space="0" w:color="D3D3D3"/>
+                    <w:bottom w:val="single" w:sz="16" w:space="0" w:color="D3D3D3"/>
+                    <w:start w:val="single" w:space="0" w:color="D3D3D3"/>
+                  </w:tcBorders>
+                </w:tcPr>
+                <w:p>
+                  <w:pPr>
+                    <w:spacing w:before="0" w:after="60"/>
+                    <w:keepNext/>
+                    <w:jc w:val="start"/>
+                  </w:pPr>
+                  <w:r>
+                    <w:rPr>
+                      <w:rFonts w:ascii="Calibri" w:hAnsi="Calibri"/>
+                      <w:sz w:val="20"/>
+                    </w:rPr>
+                    <w:t xml:space="default">group</w:t>
+                  </w:r>
+                </w:p>
+              </w:tc>
+              <w:tc>
+                <w:tcPr>
+                  <w:tcBorders>
+                    <w:top w:val="single" w:sz="16" w:space="0" w:color="D3D3D3"/>
+                    <w:bottom w:val="single" w:sz="16" w:space="0" w:color="D3D3D3"/>
+                  </w:tcBorders>
+                </w:tcPr>
+                <w:p>
+                  <w:pPr>
+                    <w:spacing w:before="0" w:after="60"/>
+                    <w:keepNext/>
+                    <w:jc w:val="start"/>
+                  </w:pPr>
+                  <w:r>
+                    <w:rPr>
+                      <w:rFonts w:ascii="Calibri" w:hAnsi="Calibri"/>
+                      <w:sz w:val="20"/>
+                    </w:rPr>
+                    <w:t xml:space="default">REAGENT or RESOURCE</w:t>
+                  </w:r>
+                </w:p>
+              </w:tc>
+              <w:tc>
+                <w:tcPr>
+                  <w:tcBorders>
+                    <w:top w:val="single" w:sz="16" w:space="0" w:color="D3D3D3"/>
+                    <w:bottom w:val="single" w:sz="16" w:space="0" w:color="D3D3D3"/>
+                  </w:tcBorders>
+                </w:tcPr>
+                <w:p>
+                  <w:pPr>
+                    <w:spacing w:before="0" w:after="60"/>
+                    <w:keepNext/>
+                    <w:jc w:val="start"/>
+                  </w:pPr>
+                  <w:r>
+                    <w:rPr>
+                      <w:rFonts w:ascii="Calibri" w:hAnsi="Calibri"/>
+                      <w:sz w:val="20"/>
+                    </w:rPr>
+                    <w:t xml:space="default">SOURCE</w:t>
+                  </w:r>
+                </w:p>
+              </w:tc>
+              <w:tc>
+                <w:tcPr>
+                  <w:tcBorders>
+                    <w:top w:val="single" w:sz="16" w:space="0" w:color="D3D3D3"/>
+                    <w:bottom w:val="single" w:sz="16" w:space="0" w:color="D3D3D3"/>
+                    <w:end w:val="single" w:space="0" w:color="D3D3D3"/>
+                  </w:tcBorders>
+                </w:tcPr>
+                <w:p>
+                  <w:pPr>
+                    <w:spacing w:before="0" w:after="60"/>
+                    <w:keepNext/>
+                    <w:jc w:val="start"/>
+                  </w:pPr>
+                  <w:r>
+                    <w:rPr>
+                      <w:rFonts w:ascii="Calibri" w:hAnsi="Calibri"/>
+                      <w:sz w:val="20"/>
+                    </w:rPr>
+                    <w:t xml:space="default">IDENTIFIER</w:t>
+                  </w:r>
+                </w:p>
+              </w:tc>
+            </w:tr>
+            <w:tr>
+              <w:trPr>
+                <w:cantSplit/>
+              </w:trPr>
+              <w:tc>
+                <w:tcPr>
+                  <w:tcBorders>
+                    <w:top w:val="single" w:space="0" w:color="D3D3D3"/>
+                    <w:bottom w:val="single" w:space="0" w:color="D3D3D3"/>
+                    <w:start w:val="single" w:space="0" w:color="D3D3D3"/>
+                    <w:end w:val="single" w:space="0" w:color="D3D3D3"/>
+                  </w:tcBorders>
+                </w:tcPr>
+                <w:p>
+                  <w:pPr>
+                    <w:spacing w:before="0" w:after="60"/>
+                    <w:keepNext/>
+                    <w:jc w:val="start"/>
+                  </w:pPr>
+                  <w:r>
+                    <w:rPr>
+                      <w:rFonts w:ascii="Calibri" w:hAnsi="Calibri"/>
+                      <w:sz w:val="20"/>
+                    </w:rPr>
+                    <w:t xml:space="default">Critical commercial assays</w:t>
+                  </w:r>
+                </w:p>
+              </w:tc>
+              <w:tc>
+                <w:tcPr>
+                  <w:tcBorders>
+                    <w:top w:val="single" w:space="0" w:color="D3D3D3"/>
+                    <w:bottom w:val="single" w:space="0" w:color="D3D3D3"/>
+                    <w:start w:val="single" w:space="0" w:color="D3D3D3"/>
+                    <w:end w:val="single" w:space="0" w:color="D3D3D3"/>
+                  </w:tcBorders>
+                </w:tcPr>
+                <w:p>
+                  <w:pPr>
+                    <w:spacing w:before="0" w:after="60"/>
+                    <w:keepNext/>
+                    <w:jc w:val="start"/>
+                  </w:pPr>
+                  <w:r>
+                    <w:rPr>
+                      <w:rFonts w:ascii="Calibri" w:hAnsi="Calibri"/>
+                      <w:sz w:val="20"/>
+                    </w:rPr>
+                    <w:t xml:space="default">10X Genomics Chromium Single Cell 3' Reagent Kits</w:t>
+                  </w:r>
+                </w:p>
+              </w:tc>
+              <w:tc>
+                <w:tcPr>
+                  <w:tcBorders>
+                    <w:top w:val="single" w:space="0" w:color="D3D3D3"/>
+                    <w:bottom w:val="single" w:space="0" w:color="D3D3D3"/>
+                    <w:start w:val="single" w:space="0" w:color="D3D3D3"/>
+                    <w:end w:val="single" w:space="0" w:color="D3D3D3"/>
+                  </w:tcBorders>
+                </w:tcPr>
+                <w:p>
+                  <w:pPr>
+                    <w:spacing w:before="0" w:after="60"/>
+                    <w:keepNext/>
+                    <w:jc w:val="start"/>
+                  </w:pPr>
+                  <w:r>
+                    <w:rPr>
+                      <w:rFonts w:ascii="Calibri" w:hAnsi="Calibri"/>
+                      <w:sz w:val="20"/>
+                    </w:rPr>
+                    <w:t xml:space="default">10X Genomics</w:t>
+                  </w:r>
+                </w:p>
+              </w:tc>
+              <w:tc>
+                <w:tcPr>
+                  <w:tcBorders>
+                    <w:top w:val="single" w:space="0" w:color="D3D3D3"/>
+                    <w:bottom w:val="single" w:space="0" w:color="D3D3D3"/>
+                    <w:start w:val="single" w:space="0" w:color="D3D3D3"/>
+                    <w:end w:val="single" w:space="0" w:color="D3D3D3"/>
+                  </w:tcBorders>
+                </w:tcPr>
+                <w:p>
+                  <w:pPr>
+                    <w:spacing w:before="0" w:after="60"/>
+                    <w:keepNext/>
+                    <w:jc w:val="start"/>
+                  </w:pPr>
+                  <w:r>
+                    <w:rPr>
+                      <w:rFonts w:ascii="Calibri" w:hAnsi="Calibri"/>
+                      <w:sz w:val="20"/>
+                    </w:rPr>
+                    <w:t xml:space="default">PN-</w:t>
+                  </w:r>
+                </w:p>
+              </w:tc>
+            </w:tr>
+            <w:tr>
+              <w:trPr>
+                <w:cantSplit/>
+              </w:trPr>
+              <w:tc>
+                <w:tcPr>
+                  <w:tcBorders>
+                    <w:top w:val="single" w:space="0" w:color="D3D3D3"/>
+                    <w:bottom w:val="single" w:space="0" w:color="D3D3D3"/>
+                    <w:start w:val="single" w:space="0" w:color="D3D3D3"/>
+                    <w:end w:val="single" w:space="0" w:color="D3D3D3"/>
+                  </w:tcBorders>
+                </w:tcPr>
+                <w:p>
+                  <w:pPr>
+                    <w:spacing w:before="0" w:after="60"/>
+                    <w:keepNext/>
+                    <w:jc w:val="start"/>
+                  </w:pPr>
+                  <w:r>
+                    <w:rPr>
+                      <w:rFonts w:ascii="Calibri" w:hAnsi="Calibri"/>
+                      <w:sz w:val="20"/>
+                    </w:rPr>
+                    <w:t xml:space="default">Deposited data</w:t>
+                  </w:r>
+                </w:p>
+              </w:tc>
+              <w:tc>
+                <w:tcPr>
+                  <w:tcBorders>
+                    <w:top w:val="single" w:space="0" w:color="D3D3D3"/>
+                    <w:bottom w:val="single" w:space="0" w:color="D3D3D3"/>
+                    <w:start w:val="single" w:space="0" w:color="D3D3D3"/>
+                    <w:end w:val="single" w:space="0" w:color="D3D3D3"/>
+                  </w:tcBorders>
+                </w:tcPr>
+                <w:p>
+                  <w:pPr>
+                    <w:spacing w:before="0" w:after="60"/>
+                    <w:keepNext/>
+                    <w:jc w:val="start"/>
+                  </w:pPr>
+                  <w:r>
+                    <w:rPr>
+                      <w:rFonts w:ascii="Calibri" w:hAnsi="Calibri"/>
+                      <w:sz w:val="20"/>
+                    </w:rPr>
+                    <w:t xml:space="default">Raw and analysed data</w:t>
+                  </w:r>
+                </w:p>
+              </w:tc>
+              <w:tc>
+                <w:tcPr>
+                  <w:tcBorders>
+                    <w:top w:val="single" w:space="0" w:color="D3D3D3"/>
+                    <w:bottom w:val="single" w:space="0" w:color="D3D3D3"/>
+                    <w:start w:val="single" w:space="0" w:color="D3D3D3"/>
+                    <w:end w:val="single" w:space="0" w:color="D3D3D3"/>
+                  </w:tcBorders>
+                </w:tcPr>
+                <w:p>
+                  <w:pPr>
+                    <w:spacing w:before="0" w:after="60"/>
+                    <w:keepNext/>
+                    <w:jc w:val="start"/>
+                  </w:pPr>
+                  <w:r>
+                    <w:rPr>
+                      <w:rFonts w:ascii="Calibri" w:hAnsi="Calibri"/>
+                      <w:sz w:val="20"/>
+                    </w:rPr>
+                    <w:t xml:space="default">This paper</w:t>
+                  </w:r>
+                </w:p>
+              </w:tc>
+              <w:tc>
+                <w:tcPr>
+                  <w:tcBorders>
+                    <w:top w:val="single" w:space="0" w:color="D3D3D3"/>
+                    <w:bottom w:val="single" w:space="0" w:color="D3D3D3"/>
+                    <w:start w:val="single" w:space="0" w:color="D3D3D3"/>
+                    <w:end w:val="single" w:space="0" w:color="D3D3D3"/>
+                  </w:tcBorders>
+                </w:tcPr>
+                <w:p>
+                  <w:pPr>
+                    <w:spacing w:before="0" w:after="60"/>
+                    <w:keepNext/>
+                    <w:jc w:val="start"/>
+                  </w:pPr>
+                  <w:r>
+                    <w:rPr>
+                      <w:rFonts w:ascii="Calibri" w:hAnsi="Calibri"/>
+                      <w:sz w:val="20"/>
+                    </w:rPr>
+                    <w:t xml:space="default">GEO:</w:t>
+                  </w:r>
+                </w:p>
+              </w:tc>
+            </w:tr>
+            <w:tr>
+              <w:trPr>
+                <w:cantSplit/>
+              </w:trPr>
+              <w:tc>
+                <w:tcPr>
+                  <w:tcBorders>
+                    <w:top w:val="single" w:space="0" w:color="D3D3D3"/>
+                    <w:bottom w:val="single" w:space="0" w:color="D3D3D3"/>
+                    <w:start w:val="single" w:space="0" w:color="D3D3D3"/>
+                    <w:end w:val="single" w:space="0" w:color="D3D3D3"/>
+                  </w:tcBorders>
+                </w:tcPr>
+                <w:p>
+                  <w:pPr>
+                    <w:spacing w:before="0" w:after="60"/>
+                    <w:keepNext/>
+                    <w:jc w:val="start"/>
+                  </w:pPr>
+                  <w:r>
+                    <w:rPr>
+                      <w:rFonts w:ascii="Calibri" w:hAnsi="Calibri"/>
+                      <w:sz w:val="20"/>
+                    </w:rPr>
+                    <w:t xml:space="default">Software and algorithms</w:t>
+                  </w:r>
+                </w:p>
+              </w:tc>
+              <w:tc>
+                <w:tcPr>
+                  <w:tcBorders>
+                    <w:top w:val="single" w:space="0" w:color="D3D3D3"/>
+                    <w:bottom w:val="single" w:space="0" w:color="D3D3D3"/>
+                    <w:start w:val="single" w:space="0" w:color="D3D3D3"/>
+                    <w:end w:val="single" w:space="0" w:color="D3D3D3"/>
+                  </w:tcBorders>
+                </w:tcPr>
+                <w:p>
+                  <w:pPr>
+                    <w:spacing w:before="0" w:after="60"/>
+                    <w:keepNext/>
+                    <w:jc w:val="start"/>
+                  </w:pPr>
+                  <w:r>
+                    <w:rPr>
+                      <w:rFonts w:ascii="Calibri" w:hAnsi="Calibri"/>
+                      <w:sz w:val="20"/>
+                    </w:rPr>
+                    <w:t xml:space="default">Cellranger v7.1.0</w:t>
+                  </w:r>
+                </w:p>
+              </w:tc>
+              <w:tc>
+                <w:tcPr>
+                  <w:tcBorders>
+                    <w:top w:val="single" w:space="0" w:color="D3D3D3"/>
+                    <w:bottom w:val="single" w:space="0" w:color="D3D3D3"/>
+                    <w:start w:val="single" w:space="0" w:color="D3D3D3"/>
+                    <w:end w:val="single" w:space="0" w:color="D3D3D3"/>
+                  </w:tcBorders>
+                </w:tcPr>
+                <w:p>
+                  <w:pPr>
+                    <w:spacing w:before="0" w:after="60"/>
+                    <w:keepNext/>
+                    <w:jc w:val="start"/>
+                  </w:pPr>
+                  <w:r>
+                    <w:rPr>
+                      <w:rFonts w:ascii="Calibri" w:hAnsi="Calibri"/>
+                      <w:sz w:val="20"/>
+                    </w:rPr>
+                    <w:t xml:space="default">10X Genomics</w:t>
+                  </w:r>
+                </w:p>
+              </w:tc>
+              <w:tc>
+                <w:tcPr>
+                  <w:tcBorders>
+                    <w:top w:val="single" w:space="0" w:color="D3D3D3"/>
+                    <w:bottom w:val="single" w:space="0" w:color="D3D3D3"/>
+                    <w:start w:val="single" w:space="0" w:color="D3D3D3"/>
+                    <w:end w:val="single" w:space="0" w:color="D3D3D3"/>
+                  </w:tcBorders>
+                </w:tcPr>
+                <w:p>
+                  <w:pPr>
+                    <w:spacing w:before="0" w:after="60"/>
+                    <w:keepNext/>
+                    <w:jc w:val="start"/>
+                  </w:pPr>
+                  <w:r>
+                    <w:rPr>
+                      <w:rFonts w:ascii="Calibri" w:hAnsi="Calibri"/>
+                      <w:sz w:val="20"/>
+                    </w:rPr>
+                    <w:t xml:space="default">https://www.10xgenomics.com/software</w:t>
+                  </w:r>
+                </w:p>
+              </w:tc>
+            </w:tr>
+            <w:tr>
+              <w:trPr>
+                <w:cantSplit/>
+              </w:trPr>
+              <w:tc>
+                <w:tcPr>
+                  <w:tcBorders>
+                    <w:top w:val="single" w:space="0" w:color="D3D3D3"/>
+                    <w:bottom w:val="single" w:space="0" w:color="D3D3D3"/>
+                    <w:start w:val="single" w:space="0" w:color="D3D3D3"/>
+                    <w:end w:val="single" w:space="0" w:color="D3D3D3"/>
+                  </w:tcBorders>
+                </w:tcPr>
+                <w:p>
+                  <w:pPr>
+                    <w:spacing w:before="0" w:after="60"/>
+                    <w:keepNext/>
+                    <w:jc w:val="start"/>
+                  </w:pPr>
+                  <w:r>
+                    <w:rPr>
+                      <w:rFonts w:ascii="Calibri" w:hAnsi="Calibri"/>
+                      <w:sz w:val="20"/>
+                    </w:rPr>
+                    <w:t xml:space="default">Software and algorithms</w:t>
+                  </w:r>
+                </w:p>
+              </w:tc>
+              <w:tc>
+                <w:tcPr>
+                  <w:tcBorders>
+                    <w:top w:val="single" w:space="0" w:color="D3D3D3"/>
+                    <w:bottom w:val="single" w:space="0" w:color="D3D3D3"/>
+                    <w:start w:val="single" w:space="0" w:color="D3D3D3"/>
+                    <w:end w:val="single" w:space="0" w:color="D3D3D3"/>
+                  </w:tcBorders>
+                </w:tcPr>
+                <w:p>
+                  <w:pPr>
+                    <w:spacing w:before="0" w:after="60"/>
+                    <w:keepNext/>
+                    <w:jc w:val="start"/>
+                  </w:pPr>
+                  <w:r>
+                    <w:rPr>
+                      <w:rFonts w:ascii="Calibri" w:hAnsi="Calibri"/>
+                      <w:sz w:val="20"/>
+                    </w:rPr>
+                    <w:t xml:space="default">Nextflow v23.04.1.5866</w:t>
+                  </w:r>
+                </w:p>
+              </w:tc>
+              <w:tc>
+                <w:tcPr>
+                  <w:tcBorders>
+                    <w:top w:val="single" w:space="0" w:color="D3D3D3"/>
+                    <w:bottom w:val="single" w:space="0" w:color="D3D3D3"/>
+                    <w:start w:val="single" w:space="0" w:color="D3D3D3"/>
+                    <w:end w:val="single" w:space="0" w:color="D3D3D3"/>
+                  </w:tcBorders>
+                </w:tcPr>
+                <w:p>
+                  <w:pPr>
+                    <w:spacing w:before="0" w:after="60"/>
+                    <w:keepNext/>
+                    <w:jc w:val="start"/>
+                  </w:pPr>
+                  <w:r>
+                    <w:rPr>
+                      <w:rFonts w:ascii="Calibri" w:hAnsi="Calibri"/>
+                      <w:sz w:val="20"/>
+                    </w:rPr>
+                    <w:t xml:space="default">https://doi.org/10.1038/nbt.3820</w:t>
+                  </w:r>
+                </w:p>
+              </w:tc>
+              <w:tc>
+                <w:tcPr>
+                  <w:tcBorders>
+                    <w:top w:val="single" w:space="0" w:color="D3D3D3"/>
+                    <w:bottom w:val="single" w:space="0" w:color="D3D3D3"/>
+                    <w:start w:val="single" w:space="0" w:color="D3D3D3"/>
+                    <w:end w:val="single" w:space="0" w:color="D3D3D3"/>
+                  </w:tcBorders>
+                </w:tcPr>
+                <w:p>
+                  <w:pPr>
+                    <w:spacing w:before="0" w:after="60"/>
+                    <w:keepNext/>
+                    <w:jc w:val="start"/>
+                  </w:pPr>
+                  <w:r>
+                    <w:rPr>
+                      <w:rFonts w:ascii="Calibri" w:hAnsi="Calibri"/>
+                      <w:sz w:val="20"/>
+                    </w:rPr>
+                    <w:t xml:space="default">https://www.nextflow.io/</w:t>
+                  </w:r>
+                </w:p>
+              </w:tc>
+            </w:tr>
+            <w:tr>
+              <w:trPr>
+                <w:cantSplit/>
+              </w:trPr>
+              <w:tc>
+                <w:tcPr>
+                  <w:tcBorders>
+                    <w:top w:val="single" w:space="0" w:color="D3D3D3"/>
+                    <w:bottom w:val="single" w:space="0" w:color="D3D3D3"/>
+                    <w:start w:val="single" w:space="0" w:color="D3D3D3"/>
+                    <w:end w:val="single" w:space="0" w:color="D3D3D3"/>
+                  </w:tcBorders>
+                </w:tcPr>
+                <w:p>
+                  <w:pPr>
+                    <w:spacing w:before="0" w:after="60"/>
+                    <w:keepNext/>
+                    <w:jc w:val="start"/>
+                  </w:pPr>
+                  <w:r>
+                    <w:rPr>
+                      <w:rFonts w:ascii="Calibri" w:hAnsi="Calibri"/>
+                      <w:sz w:val="20"/>
+                    </w:rPr>
+                    <w:t xml:space="default">Software and algorithms</w:t>
+                  </w:r>
+                </w:p>
+              </w:tc>
+              <w:tc>
+                <w:tcPr>
+                  <w:tcBorders>
+                    <w:top w:val="single" w:space="0" w:color="D3D3D3"/>
+                    <w:bottom w:val="single" w:space="0" w:color="D3D3D3"/>
+                    <w:start w:val="single" w:space="0" w:color="D3D3D3"/>
+                    <w:end w:val="single" w:space="0" w:color="D3D3D3"/>
+                  </w:tcBorders>
+                </w:tcPr>
+                <w:p>
+                  <w:pPr>
+                    <w:spacing w:before="0" w:after="60"/>
+                    <w:keepNext/>
+                    <w:jc w:val="start"/>
+                  </w:pPr>
+                  <w:r>
+                    <w:rPr>
+                      <w:rFonts w:ascii="Calibri" w:hAnsi="Calibri"/>
+                      <w:sz w:val="20"/>
+                    </w:rPr>
+                    <w:t xml:space="default">scFow pipeline v0.7.2</w:t>
+                  </w:r>
+                </w:p>
+              </w:tc>
+              <w:tc>
+                <w:tcPr>
+                  <w:tcBorders>
+                    <w:top w:val="single" w:space="0" w:color="D3D3D3"/>
+                    <w:bottom w:val="single" w:space="0" w:color="D3D3D3"/>
+                    <w:start w:val="single" w:space="0" w:color="D3D3D3"/>
+                    <w:end w:val="single" w:space="0" w:color="D3D3D3"/>
+                  </w:tcBorders>
+                </w:tcPr>
+                <w:p>
+                  <w:pPr>
+                    <w:spacing w:before="0" w:after="60"/>
+                    <w:keepNext/>
+                    <w:jc w:val="start"/>
+                  </w:pPr>
+                  <w:r>
+                    <w:rPr>
+                      <w:rFonts w:ascii="Calibri" w:hAnsi="Calibri"/>
+                      <w:sz w:val="20"/>
+                    </w:rPr>
+                    <w:t xml:space="default">https://doi.org/10.22541/au.162912533.38489960/v1</w:t>
+                  </w:r>
+                </w:p>
+              </w:tc>
+              <w:tc>
+                <w:tcPr>
+                  <w:tcBorders>
+                    <w:top w:val="single" w:space="0" w:color="D3D3D3"/>
+                    <w:bottom w:val="single" w:space="0" w:color="D3D3D3"/>
+                    <w:start w:val="single" w:space="0" w:color="D3D3D3"/>
+                    <w:end w:val="single" w:space="0" w:color="D3D3D3"/>
+                  </w:tcBorders>
+                </w:tcPr>
+                <w:p>
+                  <w:pPr>
+                    <w:spacing w:before="0" w:after="60"/>
+                    <w:keepNext/>
+                    <w:jc w:val="start"/>
+                  </w:pPr>
+                  <w:r>
+                    <w:rPr>
+                      <w:rFonts w:ascii="Calibri" w:hAnsi="Calibri"/>
+                      <w:sz w:val="20"/>
+                    </w:rPr>
+                    <w:t xml:space="default">https://github.com/combiz/nf-core-scflow/tree/dev-nf</w:t>
+                  </w:r>
+                </w:p>
+              </w:tc>
+            </w:tr>
+            <w:tr>
+              <w:trPr>
+                <w:cantSplit/>
+              </w:trPr>
+              <w:tc>
+                <w:tcPr>
+                  <w:tcBorders>
+                    <w:top w:val="single" w:space="0" w:color="D3D3D3"/>
+                    <w:bottom w:val="single" w:space="0" w:color="D3D3D3"/>
+                    <w:start w:val="single" w:space="0" w:color="D3D3D3"/>
+                    <w:end w:val="single" w:space="0" w:color="D3D3D3"/>
+                  </w:tcBorders>
+                </w:tcPr>
+                <w:p>
+                  <w:pPr>
+                    <w:spacing w:before="0" w:after="60"/>
+                    <w:keepNext/>
+                    <w:jc w:val="start"/>
+                  </w:pPr>
+                  <w:r>
+                    <w:rPr>
+                      <w:rFonts w:ascii="Calibri" w:hAnsi="Calibri"/>
+                      <w:sz w:val="20"/>
+                    </w:rPr>
+                    <w:t xml:space="default">Software and algorithms</w:t>
+                  </w:r>
+                </w:p>
+              </w:tc>
+              <w:tc>
+                <w:tcPr>
+                  <w:tcBorders>
+                    <w:top w:val="single" w:space="0" w:color="D3D3D3"/>
+                    <w:bottom w:val="single" w:space="0" w:color="D3D3D3"/>
+                    <w:start w:val="single" w:space="0" w:color="D3D3D3"/>
+                    <w:end w:val="single" w:space="0" w:color="D3D3D3"/>
+                  </w:tcBorders>
+                </w:tcPr>
+                <w:p>
+                  <w:pPr>
+                    <w:spacing w:before="0" w:after="60"/>
+                    <w:keepNext/>
+                    <w:jc w:val="start"/>
+                  </w:pPr>
+                  <w:r>
+                    <w:rPr>
+                      <w:rFonts w:ascii="Calibri" w:hAnsi="Calibri"/>
+                      <w:sz w:val="20"/>
+                    </w:rPr>
+                    <w:t xml:space="default">R v4.4.1</w:t>
+                  </w:r>
+                </w:p>
+              </w:tc>
+              <w:tc>
+                <w:tcPr>
+                  <w:tcBorders>
+                    <w:top w:val="single" w:space="0" w:color="D3D3D3"/>
+                    <w:bottom w:val="single" w:space="0" w:color="D3D3D3"/>
+                    <w:start w:val="single" w:space="0" w:color="D3D3D3"/>
+                    <w:end w:val="single" w:space="0" w:color="D3D3D3"/>
+                  </w:tcBorders>
+                </w:tcPr>
+                <w:p>
+                  <w:pPr>
+                    <w:spacing w:before="0" w:after="60"/>
+                    <w:keepNext/>
+                    <w:jc w:val="start"/>
+                  </w:pPr>
+                  <w:r>
+                    <w:rPr>
+                      <w:rFonts w:ascii="Calibri" w:hAnsi="Calibri"/>
+                      <w:sz w:val="20"/>
+                    </w:rPr>
+                    <w:t xml:space="default">R Foundation for Statistical Computing</w:t>
+                  </w:r>
+                </w:p>
+              </w:tc>
+              <w:tc>
+                <w:tcPr>
+                  <w:tcBorders>
+                    <w:top w:val="single" w:space="0" w:color="D3D3D3"/>
+                    <w:bottom w:val="single" w:space="0" w:color="D3D3D3"/>
+                    <w:start w:val="single" w:space="0" w:color="D3D3D3"/>
+                    <w:end w:val="single" w:space="0" w:color="D3D3D3"/>
+                  </w:tcBorders>
+                </w:tcPr>
+                <w:p>
+                  <w:pPr>
+                    <w:spacing w:before="0" w:after="60"/>
+                    <w:keepNext/>
+                    <w:jc w:val="start"/>
+                  </w:pPr>
+                  <w:r>
+                    <w:rPr>
+                      <w:rFonts w:ascii="Calibri" w:hAnsi="Calibri"/>
+                      <w:sz w:val="20"/>
+                    </w:rPr>
+                    <w:t xml:space="default">https://www.R-project.org/</w:t>
+                  </w:r>
+                </w:p>
+              </w:tc>
+            </w:tr>
+            <w:tr>
+              <w:trPr>
+                <w:cantSplit/>
+              </w:trPr>
+              <w:tc>
+                <w:tcPr>
+                  <w:tcBorders>
+                    <w:top w:val="single" w:space="0" w:color="D3D3D3"/>
+                    <w:bottom w:val="single" w:space="0" w:color="D3D3D3"/>
+                    <w:start w:val="single" w:space="0" w:color="D3D3D3"/>
+                    <w:end w:val="single" w:space="0" w:color="D3D3D3"/>
+                  </w:tcBorders>
+                </w:tcPr>
+                <w:p>
+                  <w:pPr>
+                    <w:spacing w:before="0" w:after="60"/>
+                    <w:keepNext/>
+                    <w:jc w:val="start"/>
+                  </w:pPr>
+                  <w:r>
+                    <w:rPr>
+                      <w:rFonts w:ascii="Calibri" w:hAnsi="Calibri"/>
+                      <w:sz w:val="20"/>
+                    </w:rPr>
+                    <w:t xml:space="default">Software and algorithms</w:t>
+                  </w:r>
+                </w:p>
+              </w:tc>
+              <w:tc>
+                <w:tcPr>
+                  <w:tcBorders>
+                    <w:top w:val="single" w:space="0" w:color="D3D3D3"/>
+                    <w:bottom w:val="single" w:space="0" w:color="D3D3D3"/>
+                    <w:start w:val="single" w:space="0" w:color="D3D3D3"/>
+                    <w:end w:val="single" w:space="0" w:color="D3D3D3"/>
+                  </w:tcBorders>
+                </w:tcPr>
+                <w:p>
+                  <w:pPr>
+                    <w:spacing w:before="0" w:after="60"/>
+                    <w:keepNext/>
+                    <w:jc w:val="start"/>
+                  </w:pPr>
+                  <w:r>
+                    <w:rPr>
+                      <w:rFonts w:ascii="Calibri" w:hAnsi="Calibri"/>
+                      <w:sz w:val="20"/>
+                    </w:rPr>
+                    <w:t xml:space="default">Seurat v5.1.0</w:t>
+                  </w:r>
+                </w:p>
+              </w:tc>
+              <w:tc>
+                <w:tcPr>
+                  <w:tcBorders>
+                    <w:top w:val="single" w:space="0" w:color="D3D3D3"/>
+                    <w:bottom w:val="single" w:space="0" w:color="D3D3D3"/>
+                    <w:start w:val="single" w:space="0" w:color="D3D3D3"/>
+                    <w:end w:val="single" w:space="0" w:color="D3D3D3"/>
+                  </w:tcBorders>
+                </w:tcPr>
+                <w:p>
+                  <w:pPr>
+                    <w:spacing w:before="0" w:after="60"/>
+                    <w:keepNext/>
+                    <w:jc w:val="start"/>
+                  </w:pPr>
+                  <w:r>
+                    <w:rPr>
+                      <w:rFonts w:ascii="Calibri" w:hAnsi="Calibri"/>
+                      <w:sz w:val="20"/>
+                    </w:rPr>
+                    <w:t xml:space="default">https://doi.org/10.1038/s41587-023-01767-y</w:t>
+                  </w:r>
+                </w:p>
+              </w:tc>
+              <w:tc>
+                <w:tcPr>
+                  <w:tcBorders>
+                    <w:top w:val="single" w:space="0" w:color="D3D3D3"/>
+                    <w:bottom w:val="single" w:space="0" w:color="D3D3D3"/>
+                    <w:start w:val="single" w:space="0" w:color="D3D3D3"/>
+                    <w:end w:val="single" w:space="0" w:color="D3D3D3"/>
+                  </w:tcBorders>
+                </w:tcPr>
+                <w:p>
+                  <w:pPr>
+                    <w:spacing w:before="0" w:after="60"/>
+                    <w:keepNext/>
+                    <w:jc w:val="start"/>
+                  </w:pPr>
+                  <w:r>
+                    <w:rPr>
+                      <w:rFonts w:ascii="Calibri" w:hAnsi="Calibri"/>
+                      <w:sz w:val="20"/>
+                    </w:rPr>
+                    <w:t xml:space="default">NA</w:t>
+                  </w:r>
+                </w:p>
+              </w:tc>
+            </w:tr>
+            <w:tr>
+              <w:trPr>
+                <w:cantSplit/>
+              </w:trPr>
+              <w:tc>
+                <w:tcPr>
+                  <w:tcBorders>
+                    <w:top w:val="single" w:space="0" w:color="D3D3D3"/>
+                    <w:bottom w:val="single" w:space="0" w:color="D3D3D3"/>
+                    <w:start w:val="single" w:space="0" w:color="D3D3D3"/>
+                    <w:end w:val="single" w:space="0" w:color="D3D3D3"/>
+                  </w:tcBorders>
+                </w:tcPr>
+                <w:p>
+                  <w:pPr>
+                    <w:spacing w:before="0" w:after="60"/>
+                    <w:keepNext/>
+                    <w:jc w:val="start"/>
+                  </w:pPr>
+                  <w:r>
+                    <w:rPr>
+                      <w:rFonts w:ascii="Calibri" w:hAnsi="Calibri"/>
+                      <w:sz w:val="20"/>
+                    </w:rPr>
+                    <w:t xml:space="default">Software and algorithms</w:t>
+                  </w:r>
+                </w:p>
+              </w:tc>
+              <w:tc>
+                <w:tcPr>
+                  <w:tcBorders>
+                    <w:top w:val="single" w:space="0" w:color="D3D3D3"/>
+                    <w:bottom w:val="single" w:space="0" w:color="D3D3D3"/>
+                    <w:start w:val="single" w:space="0" w:color="D3D3D3"/>
+                    <w:end w:val="single" w:space="0" w:color="D3D3D3"/>
+                  </w:tcBorders>
+                </w:tcPr>
+                <w:p>
+                  <w:pPr>
+                    <w:spacing w:before="0" w:after="60"/>
+                    <w:keepNext/>
+                    <w:jc w:val="start"/>
+                  </w:pPr>
+                  <w:r>
+                    <w:rPr>
+                      <w:rFonts w:ascii="Calibri" w:hAnsi="Calibri"/>
+                      <w:sz w:val="20"/>
+                    </w:rPr>
+                    <w:t xml:space="default">Data analysis code</w:t>
+                  </w:r>
+                </w:p>
+              </w:tc>
+              <w:tc>
+                <w:tcPr>
+                  <w:tcBorders>
+                    <w:top w:val="single" w:space="0" w:color="D3D3D3"/>
+                    <w:bottom w:val="single" w:space="0" w:color="D3D3D3"/>
+                    <w:start w:val="single" w:space="0" w:color="D3D3D3"/>
+                    <w:end w:val="single" w:space="0" w:color="D3D3D3"/>
+                  </w:tcBorders>
+                </w:tcPr>
+                <w:p>
+                  <w:pPr>
+                    <w:spacing w:before="0" w:after="60"/>
+                    <w:keepNext/>
+                    <w:jc w:val="start"/>
+                  </w:pPr>
+                  <w:r>
+                    <w:rPr>
+                      <w:rFonts w:ascii="Calibri" w:hAnsi="Calibri"/>
+                      <w:sz w:val="20"/>
+                    </w:rPr>
+                    <w:t xml:space="default">This paper</w:t>
+                  </w:r>
+                </w:p>
+              </w:tc>
+              <w:tc>
+                <w:tcPr>
+                  <w:tcBorders>
+                    <w:top w:val="single" w:space="0" w:color="D3D3D3"/>
+                    <w:bottom w:val="single" w:space="0" w:color="D3D3D3"/>
+                    <w:start w:val="single" w:space="0" w:color="D3D3D3"/>
+                    <w:end w:val="single" w:space="0" w:color="D3D3D3"/>
+                  </w:tcBorders>
+                </w:tcPr>
+                <w:p>
+                  <w:pPr>
+                    <w:spacing w:before="0" w:after="60"/>
+                    <w:keepNext/>
+                    <w:jc w:val="start"/>
+                  </w:pPr>
+                  <w:r>
+                    <w:rPr>
+                      <w:rFonts w:ascii="Calibri" w:hAnsi="Calibri"/>
+                      <w:sz w:val="20"/>
+                    </w:rPr>
+                    <w:t xml:space="default">doi for code goes here</w:t>
+                  </w:r>
+                </w:p>
+              </w:tc>
+            </w:tr>
+          </w:tbl>
+          <w:bookmarkEnd w:id="50"/>
+        </w:tc>
+      </w:tr>
+    </w:tbl>
     <w:bookmarkEnd w:id="51"/>
     <w:bookmarkStart w:id="55" w:name="resource-availability"/>
     <w:p>
@@ -1109,7 +2354,7 @@
       <w:pPr>
         <w:numPr>
           <w:ilvl w:val="0"/>
-          <w:numId w:val="1007"/>
+          <w:numId w:val="1008"/>
         </w:numPr>
         <w:pStyle w:val="Compact"/>
       </w:pPr>
@@ -1121,7 +2366,7 @@
       <w:pPr>
         <w:numPr>
           <w:ilvl w:val="0"/>
-          <w:numId w:val="1007"/>
+          <w:numId w:val="1008"/>
         </w:numPr>
         <w:pStyle w:val="Compact"/>
       </w:pPr>
@@ -1133,7 +2378,7 @@
       <w:pPr>
         <w:numPr>
           <w:ilvl w:val="0"/>
-          <w:numId w:val="1007"/>
+          <w:numId w:val="1008"/>
         </w:numPr>
         <w:pStyle w:val="Compact"/>
       </w:pPr>
@@ -1159,18 +2404,6 @@
       </w:pPr>
       <w:r>
         <w:t xml:space="preserve">10.3.1 Post-mortem tissue donors</w:t>
-      </w:r>
-    </w:p>
-    <w:p>
-      <w:pPr>
-        <w:numPr>
-          <w:ilvl w:val="0"/>
-          <w:numId w:val="1008"/>
-        </w:numPr>
-        <w:pStyle w:val="Compact"/>
-      </w:pPr>
-      <w:r>
-        <w:t xml:space="preserve">Need to add sex info</w:t>
       </w:r>
     </w:p>
     <w:p>
@@ -1221,7 +2454,7 @@
           <w:rPr>
             <w:rStyle w:val="Hyperlink"/>
           </w:rPr>
-          <w:t xml:space="preserve">Table 1</w:t>
+          <w:t xml:space="preserve">Table 2</w:t>
         </w:r>
       </w:hyperlink>
       <w:r>
@@ -1331,30 +2564,7 @@
         <w:t xml:space="preserve">The processed data were read into R (version 4.4.0) using the Seurat package (version 5.1.0).</w:t>
       </w:r>
       <w:r>
-        <w:t xml:space="preserve">(</w:t>
-      </w:r>
-      <w:r>
-        <w:rPr>
-          <w:bCs/>
-          <w:b/>
-        </w:rPr>
-        <w:t xml:space="preserve">base?</w:t>
-      </w:r>
-      <w:r>
-        <w:t xml:space="preserve">;</w:t>
-      </w:r>
-      <w:r>
-        <w:t xml:space="preserve"> </w:t>
-      </w:r>
-      <w:r>
-        <w:rPr>
-          <w:bCs/>
-          <w:b/>
-        </w:rPr>
-        <w:t xml:space="preserve">Seurat?</w:t>
-      </w:r>
-      <w:r>
-        <w:t xml:space="preserve">)</w:t>
+        <w:t xml:space="preserve">(2024; Hao et al. 2023b)</w:t>
       </w:r>
       <w:r>
         <w:t xml:space="preserve"> </w:t>
@@ -1396,17 +2606,7 @@
         <w:t xml:space="preserve"> </w:t>
       </w:r>
       <w:r>
-        <w:t xml:space="preserve">(</w:t>
-      </w:r>
-      <w:r>
-        <w:rPr>
-          <w:bCs/>
-          <w:b/>
-        </w:rPr>
-        <w:t xml:space="preserve">yang2022?</w:t>
-      </w:r>
-      <w:r>
-        <w:t xml:space="preserve">)</w:t>
+        <w:t xml:space="preserve">Yang et al. (2022)</w:t>
       </w:r>
       <w:r>
         <w:t xml:space="preserve"> </w:t>
@@ -1464,7 +2664,7 @@
               <w:pStyle w:val="ImageCaption"/>
             </w:pPr>
             <w:r>
-              <w:t xml:space="preserve">Table 1: Clinical Information. Clinical characteristics of the cohort and samples included in the multi-omics analysis.</w:t>
+              <w:t xml:space="preserve">Table 2: Clinical Information. Clinical characteristics of the cohort and samples included in the multi-omics analysis.</w:t>
             </w:r>
           </w:p>
           <w:tbl xmlns:w="http://schemas.openxmlformats.org/wordprocessingml/2006/main" xmlns:wp="http://schemas.openxmlformats.org/drawingml/2006/wordprocessingDrawing" xmlns:r="http://schemas.openxmlformats.org/officeDocument/2006/relationships" xmlns:w14="http://schemas.microsoft.com/office/word/2010/wordml">
@@ -33404,7 +34604,7 @@
       </w:tr>
     </w:tbl>
     <w:bookmarkEnd w:id="67"/>
-    <w:bookmarkStart w:id="77" w:name="references"/>
+    <w:bookmarkStart w:id="86" w:name="references"/>
     <w:p>
       <w:pPr>
         <w:pStyle w:val="Heading2"/>
@@ -33413,7 +34613,7 @@
         <w:t xml:space="preserve">12 References</w:t>
       </w:r>
     </w:p>
-    <w:bookmarkStart w:id="76" w:name="refs"/>
+    <w:bookmarkStart w:id="85" w:name="refs"/>
     <w:bookmarkStart w:id="69" w:name="ref-bellenguez2022"/>
     <w:p>
       <w:pPr>
@@ -33512,7 +34712,97 @@
       </w:r>
     </w:p>
     <w:bookmarkEnd w:id="71"/>
-    <w:bookmarkStart w:id="73" w:name="ref-khozoie2021"/>
+    <w:bookmarkStart w:id="73" w:name="ref-Seurat"/>
+    <w:p>
+      <w:pPr>
+        <w:pStyle w:val="Bibliography"/>
+      </w:pPr>
+      <w:r>
+        <w:t xml:space="preserve">Hao, Yuhan, Tim Stuart, Madeline H Kowalski, Saket Choudhary, Paul Hoffman, Austin Hartman, Avi Srivastava, et al. 2023b.</w:t>
+      </w:r>
+      <w:r>
+        <w:t xml:space="preserve"> </w:t>
+      </w:r>
+      <w:r>
+        <w:t xml:space="preserve">“Dictionary Learning for Integrative, Multimodal and Scalable Single-Cell Analysis.”</w:t>
+      </w:r>
+      <w:r>
+        <w:t xml:space="preserve"> </w:t>
+      </w:r>
+      <w:hyperlink r:id="rId72">
+        <w:r>
+          <w:rPr>
+            <w:rStyle w:val="Hyperlink"/>
+          </w:rPr>
+          <w:t xml:space="preserve">https://doi.org/10.1038/s41587-023-01767-y</w:t>
+        </w:r>
+      </w:hyperlink>
+      <w:r>
+        <w:t xml:space="preserve">.</w:t>
+      </w:r>
+    </w:p>
+    <w:bookmarkEnd w:id="73"/>
+    <w:bookmarkStart w:id="74" w:name="ref-Seurat-2"/>
+    <w:p>
+      <w:pPr>
+        <w:pStyle w:val="Bibliography"/>
+      </w:pPr>
+      <w:r>
+        <w:t xml:space="preserve">———, et al. 2023a.</w:t>
+      </w:r>
+      <w:r>
+        <w:t xml:space="preserve"> </w:t>
+      </w:r>
+      <w:r>
+        <w:t xml:space="preserve">“Dictionary Learning for Integrative, Multimodal and Scalable Single-Cell Analysis.”</w:t>
+      </w:r>
+      <w:r>
+        <w:t xml:space="preserve"> </w:t>
+      </w:r>
+      <w:hyperlink r:id="rId72">
+        <w:r>
+          <w:rPr>
+            <w:rStyle w:val="Hyperlink"/>
+          </w:rPr>
+          <w:t xml:space="preserve">https://doi.org/10.1038/s41587-023-01767-y</w:t>
+        </w:r>
+      </w:hyperlink>
+      <w:r>
+        <w:t xml:space="preserve">.</w:t>
+      </w:r>
+    </w:p>
+    <w:bookmarkEnd w:id="74"/>
+    <w:bookmarkStart w:id="76" w:name="ref-CellChat"/>
+    <w:p>
+      <w:pPr>
+        <w:pStyle w:val="Bibliography"/>
+      </w:pPr>
+      <w:r>
+        <w:t xml:space="preserve">Jin, Suoqin. 2024.</w:t>
+      </w:r>
+      <w:r>
+        <w:t xml:space="preserve"> </w:t>
+      </w:r>
+      <w:r>
+        <w:t xml:space="preserve">“CellChat: Inference and Analysis of Cell-Cell Communication from Single-Cell and Spatially Resolved Transcriptomics Data.”</w:t>
+      </w:r>
+      <w:r>
+        <w:t xml:space="preserve"> </w:t>
+      </w:r>
+      <w:hyperlink r:id="rId75">
+        <w:r>
+          <w:rPr>
+            <w:rStyle w:val="Hyperlink"/>
+          </w:rPr>
+          <w:t xml:space="preserve">https://github.com/jinworks/CellChat</w:t>
+        </w:r>
+      </w:hyperlink>
+      <w:r>
+        <w:t xml:space="preserve">.</w:t>
+      </w:r>
+    </w:p>
+    <w:bookmarkEnd w:id="76"/>
+    <w:bookmarkStart w:id="78" w:name="ref-khozoie2021"/>
     <w:p>
       <w:pPr>
         <w:pStyle w:val="Bibliography"/>
@@ -33529,7 +34819,7 @@
       <w:r>
         <w:t xml:space="preserve"> </w:t>
       </w:r>
-      <w:hyperlink r:id="rId72">
+      <w:hyperlink r:id="rId77">
         <w:r>
           <w:rPr>
             <w:rStyle w:val="Hyperlink"/>
@@ -33541,8 +34831,8 @@
         <w:t xml:space="preserve">.</w:t>
       </w:r>
     </w:p>
-    <w:bookmarkEnd w:id="73"/>
-    <w:bookmarkStart w:id="75" w:name="ref-kunkle2019"/>
+    <w:bookmarkEnd w:id="78"/>
+    <w:bookmarkStart w:id="80" w:name="ref-kunkle2019"/>
     <w:p>
       <w:pPr>
         <w:pStyle w:val="Bibliography"/>
@@ -33581,7 +34871,7 @@
       <w:r>
         <w:t xml:space="preserve"> </w:t>
       </w:r>
-      <w:hyperlink r:id="rId74">
+      <w:hyperlink r:id="rId79">
         <w:r>
           <w:rPr>
             <w:rStyle w:val="Hyperlink"/>
@@ -33593,9 +34883,85 @@
         <w:t xml:space="preserve">.</w:t>
       </w:r>
     </w:p>
-    <w:bookmarkEnd w:id="75"/>
-    <w:bookmarkEnd w:id="76"/>
-    <w:bookmarkEnd w:id="77"/>
+    <w:bookmarkEnd w:id="80"/>
+    <w:bookmarkStart w:id="82" w:name="ref-base"/>
+    <w:p>
+      <w:pPr>
+        <w:pStyle w:val="Bibliography"/>
+      </w:pPr>
+      <w:r>
+        <w:t xml:space="preserve">R Core Team. 2024.</w:t>
+      </w:r>
+      <w:r>
+        <w:t xml:space="preserve"> </w:t>
+      </w:r>
+      <w:r>
+        <w:t xml:space="preserve">“R: A Language and Environment for Statistical Computing.”</w:t>
+      </w:r>
+      <w:r>
+        <w:t xml:space="preserve"> </w:t>
+      </w:r>
+      <w:hyperlink r:id="rId81">
+        <w:r>
+          <w:rPr>
+            <w:rStyle w:val="Hyperlink"/>
+          </w:rPr>
+          <w:t xml:space="preserve">https://www.R-project.org/</w:t>
+        </w:r>
+      </w:hyperlink>
+      <w:r>
+        <w:t xml:space="preserve">.</w:t>
+      </w:r>
+    </w:p>
+    <w:bookmarkEnd w:id="82"/>
+    <w:bookmarkStart w:id="84" w:name="ref-yang2022"/>
+    <w:p>
+      <w:pPr>
+        <w:pStyle w:val="Bibliography"/>
+      </w:pPr>
+      <w:r>
+        <w:t xml:space="preserve">Yang, Andrew C., Ryan T. Vest, Fabian Kern, Davis P. Lee, Maayan Agam, Christina A. Maat, Patricia M. Losada, et al. 2022.</w:t>
+      </w:r>
+      <w:r>
+        <w:t xml:space="preserve"> </w:t>
+      </w:r>
+      <w:r>
+        <w:t xml:space="preserve">“A human brain vascular atlas reveals diverse mediators of Alzheimer’s risk.”</w:t>
+      </w:r>
+      <w:r>
+        <w:t xml:space="preserve"> </w:t>
+      </w:r>
+      <w:r>
+        <w:rPr>
+          <w:iCs/>
+          <w:i/>
+        </w:rPr>
+        <w:t xml:space="preserve">Nature</w:t>
+      </w:r>
+      <w:r>
+        <w:t xml:space="preserve"> </w:t>
+      </w:r>
+      <w:r>
+        <w:t xml:space="preserve">603 (7903): 885–92.</w:t>
+      </w:r>
+      <w:r>
+        <w:t xml:space="preserve"> </w:t>
+      </w:r>
+      <w:hyperlink r:id="rId83">
+        <w:r>
+          <w:rPr>
+            <w:rStyle w:val="Hyperlink"/>
+          </w:rPr>
+          <w:t xml:space="preserve">https://doi.org/10.1038/s41586-021-04369-3</w:t>
+        </w:r>
+      </w:hyperlink>
+      <w:r>
+        <w:t xml:space="preserve">.</w:t>
+      </w:r>
+    </w:p>
+    <w:bookmarkEnd w:id="84"/>
+    <w:bookmarkEnd w:id="85"/>
+    <w:bookmarkEnd w:id="86"/>
     <w:sectPr/>
   </w:body>
 </w:document>

</xml_diff>